<commit_message>
Rebranded, Proof-read and Renamed files
</commit_message>
<xml_diff>
--- a/QAPYTH3_REBRAND_2025/QAPYTH3_v3_CO.docx
+++ b/QAPYTH3_REBRAND_2025/QAPYTH3_v3_CO.docx
@@ -383,7 +383,16 @@
           <w:sz w:val="22"/>
           <w:szCs w:val="22"/>
         </w:rPr>
-        <w:t>technical course that introduces the</w:t>
+        <w:t xml:space="preserve">technical course that introduces </w:t>
+      </w:r>
+      <w:proofErr w:type="gramStart"/>
+      <w:r>
+        <w:rPr>
+          <w:rFonts w:ascii="Arial" w:hAnsi="Arial" w:cs="Arial"/>
+          <w:sz w:val="22"/>
+          <w:szCs w:val="22"/>
+        </w:rPr>
+        <w:t>the</w:t>
       </w:r>
       <w:r>
         <w:rPr>
@@ -399,7 +408,16 @@
           <w:sz w:val="22"/>
           <w:szCs w:val="22"/>
         </w:rPr>
-        <w:t xml:space="preserve">Python 3 programming language. </w:t>
+        <w:t>Python</w:t>
+      </w:r>
+      <w:proofErr w:type="gramEnd"/>
+      <w:r>
+        <w:rPr>
+          <w:rFonts w:ascii="Arial" w:hAnsi="Arial" w:cs="Arial"/>
+          <w:sz w:val="22"/>
+          <w:szCs w:val="22"/>
+        </w:rPr>
+        <w:t xml:space="preserve"> 3 programming language. </w:t>
       </w:r>
       <w:r>
         <w:rPr>
@@ -415,7 +433,25 @@
           <w:sz w:val="22"/>
           <w:szCs w:val="22"/>
         </w:rPr>
-        <w:t>t is suitable for programmers starting new projects in Python 3</w:t>
+        <w:t xml:space="preserve">t is suitable for programmers starting new projects </w:t>
+      </w:r>
+      <w:proofErr w:type="gramStart"/>
+      <w:r>
+        <w:rPr>
+          <w:rFonts w:ascii="Arial" w:hAnsi="Arial" w:cs="Arial"/>
+          <w:sz w:val="22"/>
+          <w:szCs w:val="22"/>
+        </w:rPr>
+        <w:t>in</w:t>
+      </w:r>
+      <w:proofErr w:type="gramEnd"/>
+      <w:r>
+        <w:rPr>
+          <w:rFonts w:ascii="Arial" w:hAnsi="Arial" w:cs="Arial"/>
+          <w:sz w:val="22"/>
+          <w:szCs w:val="22"/>
+        </w:rPr>
+        <w:t xml:space="preserve"> Python 3</w:t>
       </w:r>
       <w:r>
         <w:rPr>
@@ -442,7 +478,25 @@
           <w:sz w:val="22"/>
           <w:szCs w:val="22"/>
         </w:rPr>
-        <w:t>It is an instructor led presentation and hands on exercises course</w:t>
+        <w:t xml:space="preserve">It is an </w:t>
+      </w:r>
+      <w:proofErr w:type="gramStart"/>
+      <w:r>
+        <w:rPr>
+          <w:rFonts w:ascii="Arial" w:hAnsi="Arial" w:cs="Arial"/>
+          <w:sz w:val="22"/>
+          <w:szCs w:val="22"/>
+        </w:rPr>
+        <w:t>instructor led</w:t>
+      </w:r>
+      <w:proofErr w:type="gramEnd"/>
+      <w:r>
+        <w:rPr>
+          <w:rFonts w:ascii="Arial" w:hAnsi="Arial" w:cs="Arial"/>
+          <w:sz w:val="22"/>
+          <w:szCs w:val="22"/>
+        </w:rPr>
+        <w:t xml:space="preserve"> presentation and hands on exercises course</w:t>
       </w:r>
       <w:r>
         <w:rPr>
@@ -560,7 +614,25 @@
           <w:sz w:val="22"/>
           <w:szCs w:val="22"/>
         </w:rPr>
-        <w:t>Experience of another scripting language, such as Perl</w:t>
+        <w:t xml:space="preserve">Experience </w:t>
+      </w:r>
+      <w:proofErr w:type="gramStart"/>
+      <w:r>
+        <w:rPr>
+          <w:rFonts w:ascii="Arial" w:hAnsi="Arial" w:cs="Arial"/>
+          <w:sz w:val="22"/>
+          <w:szCs w:val="22"/>
+        </w:rPr>
+        <w:t>of</w:t>
+      </w:r>
+      <w:proofErr w:type="gramEnd"/>
+      <w:r>
+        <w:rPr>
+          <w:rFonts w:ascii="Arial" w:hAnsi="Arial" w:cs="Arial"/>
+          <w:sz w:val="22"/>
+          <w:szCs w:val="22"/>
+        </w:rPr>
+        <w:t xml:space="preserve"> another scripting language, such as Perl</w:t>
       </w:r>
       <w:r>
         <w:rPr>
@@ -576,7 +648,25 @@
           <w:sz w:val="22"/>
           <w:szCs w:val="22"/>
         </w:rPr>
-        <w:t xml:space="preserve"> or PHP, will be an advantage, as will previous experience of </w:t>
+        <w:t xml:space="preserve"> or PHP, will be an advantage, as will </w:t>
+      </w:r>
+      <w:proofErr w:type="gramStart"/>
+      <w:r>
+        <w:rPr>
+          <w:rFonts w:ascii="Arial" w:hAnsi="Arial" w:cs="Arial"/>
+          <w:sz w:val="22"/>
+          <w:szCs w:val="22"/>
+        </w:rPr>
+        <w:t>previous</w:t>
+      </w:r>
+      <w:proofErr w:type="gramEnd"/>
+      <w:r>
+        <w:rPr>
+          <w:rFonts w:ascii="Arial" w:hAnsi="Arial" w:cs="Arial"/>
+          <w:sz w:val="22"/>
+          <w:szCs w:val="22"/>
+        </w:rPr>
+        <w:t xml:space="preserve"> experience of </w:t>
       </w:r>
       <w:r>
         <w:rPr>
@@ -815,7 +905,25 @@
           <w:sz w:val="22"/>
           <w:szCs w:val="22"/>
         </w:rPr>
-        <w:t>Understand procedural control flow in Python</w:t>
+        <w:t xml:space="preserve">Understand </w:t>
+      </w:r>
+      <w:proofErr w:type="gramStart"/>
+      <w:r>
+        <w:rPr>
+          <w:rFonts w:ascii="Arial" w:hAnsi="Arial" w:cs="Arial"/>
+          <w:sz w:val="22"/>
+          <w:szCs w:val="22"/>
+        </w:rPr>
+        <w:t>procedural control</w:t>
+      </w:r>
+      <w:proofErr w:type="gramEnd"/>
+      <w:r>
+        <w:rPr>
+          <w:rFonts w:ascii="Arial" w:hAnsi="Arial" w:cs="Arial"/>
+          <w:sz w:val="22"/>
+          <w:szCs w:val="22"/>
+        </w:rPr>
+        <w:t xml:space="preserve"> flow in Python</w:t>
       </w:r>
       <w:r>
         <w:rPr>
@@ -1939,15 +2047,7 @@
           <w:sz w:val="22"/>
           <w:szCs w:val="22"/>
         </w:rPr>
-        <w:t xml:space="preserve"> – </w:t>
-      </w:r>
-      <w:r>
-        <w:rPr>
-          <w:rFonts w:ascii="Arial" w:hAnsi="Arial" w:cs="Arial"/>
-          <w:sz w:val="22"/>
-          <w:szCs w:val="22"/>
-        </w:rPr>
-        <w:t>match case</w:t>
+        <w:t xml:space="preserve"> – match case</w:t>
       </w:r>
     </w:p>
     <w:p>
@@ -1981,15 +2081,7 @@
           <w:sz w:val="22"/>
           <w:szCs w:val="22"/>
         </w:rPr>
-        <w:t xml:space="preserve"> – </w:t>
-      </w:r>
-      <w:r>
-        <w:rPr>
-          <w:rFonts w:ascii="Arial" w:hAnsi="Arial" w:cs="Arial"/>
-          <w:sz w:val="22"/>
-          <w:szCs w:val="22"/>
-        </w:rPr>
-        <w:t>testing the platform</w:t>
+        <w:t xml:space="preserve"> – testing the platform</w:t>
       </w:r>
     </w:p>
     <w:p>
@@ -2133,8 +2225,18 @@
           <w:sz w:val="22"/>
           <w:szCs w:val="22"/>
         </w:rPr>
-        <w:t>Chained comparisons</w:t>
-      </w:r>
+        <w:t xml:space="preserve">Chained </w:t>
+      </w:r>
+      <w:proofErr w:type="gramStart"/>
+      <w:r>
+        <w:rPr>
+          <w:rFonts w:ascii="Arial" w:hAnsi="Arial" w:cs="Arial"/>
+          <w:sz w:val="22"/>
+          <w:szCs w:val="22"/>
+        </w:rPr>
+        <w:t>comparisons</w:t>
+      </w:r>
+      <w:proofErr w:type="gramEnd"/>
     </w:p>
     <w:p>
       <w:pPr>
@@ -2356,15 +2458,7 @@
           <w:sz w:val="22"/>
           <w:szCs w:val="22"/>
         </w:rPr>
-        <w:t xml:space="preserve">– </w:t>
-      </w:r>
-      <w:r>
-        <w:rPr>
-          <w:rFonts w:ascii="Arial" w:hAnsi="Arial" w:cs="Arial"/>
-          <w:sz w:val="22"/>
-          <w:szCs w:val="22"/>
-        </w:rPr>
-        <w:t>iterate through files</w:t>
+        <w:t>– iterate through files</w:t>
       </w:r>
     </w:p>
     <w:p>
@@ -2796,6 +2890,7 @@
         <w:t xml:space="preserve">Example – Using </w:t>
       </w:r>
       <w:proofErr w:type="spellStart"/>
+      <w:proofErr w:type="gramStart"/>
       <w:r>
         <w:rPr>
           <w:rFonts w:ascii="Arial" w:hAnsi="Arial" w:cs="Arial"/>
@@ -2805,6 +2900,7 @@
         <w:t>str.format</w:t>
       </w:r>
       <w:proofErr w:type="spellEnd"/>
+      <w:proofErr w:type="gramEnd"/>
     </w:p>
     <w:p>
       <w:pPr>
@@ -2902,16 +2998,7 @@
           <w:szCs w:val="22"/>
           <w:lang w:val="en-GB"/>
         </w:rPr>
-        <w:t xml:space="preserve">Literal string interpolation – </w:t>
-      </w:r>
-      <w:r>
-        <w:rPr>
-          <w:rFonts w:ascii="Arial" w:hAnsi="Arial" w:cs="Arial"/>
-          <w:sz w:val="22"/>
-          <w:szCs w:val="22"/>
-          <w:lang w:val="en-GB"/>
-        </w:rPr>
-        <w:t>with expressions</w:t>
+        <w:t>Literal string interpolation – with expressions</w:t>
       </w:r>
     </w:p>
     <w:p>
@@ -4264,13 +4351,23 @@
           <w:szCs w:val="22"/>
         </w:rPr>
       </w:pPr>
-      <w:r>
-        <w:rPr>
-          <w:rFonts w:ascii="Arial" w:hAnsi="Arial" w:cs="Arial"/>
-          <w:sz w:val="22"/>
-          <w:szCs w:val="22"/>
-        </w:rPr>
-        <w:t>Writing to files</w:t>
+      <w:proofErr w:type="gramStart"/>
+      <w:r>
+        <w:rPr>
+          <w:rFonts w:ascii="Arial" w:hAnsi="Arial" w:cs="Arial"/>
+          <w:sz w:val="22"/>
+          <w:szCs w:val="22"/>
+        </w:rPr>
+        <w:t>Writing to</w:t>
+      </w:r>
+      <w:proofErr w:type="gramEnd"/>
+      <w:r>
+        <w:rPr>
+          <w:rFonts w:ascii="Arial" w:hAnsi="Arial" w:cs="Arial"/>
+          <w:sz w:val="22"/>
+          <w:szCs w:val="22"/>
+        </w:rPr>
+        <w:t xml:space="preserve"> files</w:t>
       </w:r>
       <w:r>
         <w:rPr>
@@ -5132,7 +5229,25 @@
           <w:sz w:val="22"/>
           <w:szCs w:val="22"/>
         </w:rPr>
-        <w:t>Lambda as a sort key</w:t>
+        <w:t xml:space="preserve">Lambda as a </w:t>
+      </w:r>
+      <w:proofErr w:type="gramStart"/>
+      <w:r>
+        <w:rPr>
+          <w:rFonts w:ascii="Arial" w:hAnsi="Arial" w:cs="Arial"/>
+          <w:sz w:val="22"/>
+          <w:szCs w:val="22"/>
+        </w:rPr>
+        <w:t>sort</w:t>
+      </w:r>
+      <w:proofErr w:type="gramEnd"/>
+      <w:r>
+        <w:rPr>
+          <w:rFonts w:ascii="Arial" w:hAnsi="Arial" w:cs="Arial"/>
+          <w:sz w:val="22"/>
+          <w:szCs w:val="22"/>
+        </w:rPr>
+        <w:t xml:space="preserve"> key</w:t>
       </w:r>
     </w:p>
     <w:p>
@@ -5379,36 +5494,36 @@
           <w:szCs w:val="22"/>
           <w:lang w:val="en-GB"/>
         </w:rPr>
-        <w:t xml:space="preserve"> – Example </w:t>
-      </w:r>
-      <w:r>
+        <w:t xml:space="preserve"> – Example 2</w:t>
+      </w:r>
+    </w:p>
+    <w:p>
+      <w:pPr>
+        <w:widowControl/>
+        <w:numPr>
+          <w:ilvl w:val="0"/>
+          <w:numId w:val="2"/>
+        </w:numPr>
+        <w:autoSpaceDE/>
+        <w:autoSpaceDN/>
+        <w:adjustRightInd/>
+        <w:spacing w:before="100" w:beforeAutospacing="1"/>
         <w:rPr>
           <w:rFonts w:ascii="Arial" w:hAnsi="Arial" w:cs="Arial"/>
           <w:sz w:val="22"/>
           <w:szCs w:val="22"/>
           <w:lang w:val="en-GB"/>
         </w:rPr>
-        <w:t>2</w:t>
-      </w:r>
-    </w:p>
-    <w:p>
-      <w:pPr>
-        <w:widowControl/>
-        <w:numPr>
-          <w:ilvl w:val="0"/>
-          <w:numId w:val="2"/>
-        </w:numPr>
-        <w:autoSpaceDE/>
-        <w:autoSpaceDN/>
-        <w:adjustRightInd/>
-        <w:spacing w:before="100" w:beforeAutospacing="1"/>
+      </w:pPr>
+      <w:r>
         <w:rPr>
           <w:rFonts w:ascii="Arial" w:hAnsi="Arial" w:cs="Arial"/>
           <w:sz w:val="22"/>
           <w:szCs w:val="22"/>
           <w:lang w:val="en-GB"/>
         </w:rPr>
-      </w:pPr>
+        <w:t>Generators</w:t>
+      </w:r>
       <w:r>
         <w:rPr>
           <w:rFonts w:ascii="Arial" w:hAnsi="Arial" w:cs="Arial"/>
@@ -5416,25 +5531,7 @@
           <w:szCs w:val="22"/>
           <w:lang w:val="en-GB"/>
         </w:rPr>
-        <w:t>Generators</w:t>
-      </w:r>
-      <w:r>
-        <w:rPr>
-          <w:rFonts w:ascii="Arial" w:hAnsi="Arial" w:cs="Arial"/>
-          <w:sz w:val="22"/>
-          <w:szCs w:val="22"/>
-          <w:lang w:val="en-GB"/>
-        </w:rPr>
-        <w:t xml:space="preserve"> – Example </w:t>
-      </w:r>
-      <w:r>
-        <w:rPr>
-          <w:rFonts w:ascii="Arial" w:hAnsi="Arial" w:cs="Arial"/>
-          <w:sz w:val="22"/>
-          <w:szCs w:val="22"/>
-          <w:lang w:val="en-GB"/>
-        </w:rPr>
-        <w:t>3</w:t>
+        <w:t xml:space="preserve"> – Example 3</w:t>
       </w:r>
     </w:p>
     <w:p>
@@ -6137,83 +6234,59 @@
           <w:sz w:val="22"/>
           <w:szCs w:val="22"/>
         </w:rPr>
-        <w:t xml:space="preserve">Four Pillars – </w:t>
-      </w:r>
-      <w:r>
-        <w:rPr>
-          <w:rFonts w:ascii="Arial" w:hAnsi="Arial" w:cs="Arial"/>
-          <w:sz w:val="22"/>
-          <w:szCs w:val="22"/>
-        </w:rPr>
-        <w:t>Inheritance</w:t>
-      </w:r>
-    </w:p>
-    <w:p>
-      <w:pPr>
-        <w:widowControl/>
-        <w:numPr>
-          <w:ilvl w:val="0"/>
-          <w:numId w:val="2"/>
-        </w:numPr>
-        <w:autoSpaceDE/>
-        <w:autoSpaceDN/>
-        <w:adjustRightInd/>
-        <w:spacing w:before="100" w:beforeAutospacing="1"/>
-        <w:rPr>
-          <w:rFonts w:ascii="Arial" w:hAnsi="Arial" w:cs="Arial"/>
-          <w:sz w:val="22"/>
-          <w:szCs w:val="22"/>
-        </w:rPr>
-      </w:pPr>
-      <w:r>
-        <w:rPr>
-          <w:rFonts w:ascii="Arial" w:hAnsi="Arial" w:cs="Arial"/>
-          <w:sz w:val="22"/>
-          <w:szCs w:val="22"/>
-        </w:rPr>
-        <w:t xml:space="preserve">Four Pillars – </w:t>
-      </w:r>
-      <w:r>
-        <w:rPr>
-          <w:rFonts w:ascii="Arial" w:hAnsi="Arial" w:cs="Arial"/>
-          <w:sz w:val="22"/>
-          <w:szCs w:val="22"/>
-        </w:rPr>
-        <w:t>Abstraction</w:t>
-      </w:r>
-    </w:p>
-    <w:p>
-      <w:pPr>
-        <w:widowControl/>
-        <w:numPr>
-          <w:ilvl w:val="0"/>
-          <w:numId w:val="2"/>
-        </w:numPr>
-        <w:autoSpaceDE/>
-        <w:autoSpaceDN/>
-        <w:adjustRightInd/>
-        <w:spacing w:before="100" w:beforeAutospacing="1"/>
-        <w:rPr>
-          <w:rFonts w:ascii="Arial" w:hAnsi="Arial" w:cs="Arial"/>
-          <w:sz w:val="22"/>
-          <w:szCs w:val="22"/>
-        </w:rPr>
-      </w:pPr>
-      <w:r>
-        <w:rPr>
-          <w:rFonts w:ascii="Arial" w:hAnsi="Arial" w:cs="Arial"/>
-          <w:sz w:val="22"/>
-          <w:szCs w:val="22"/>
-        </w:rPr>
-        <w:t xml:space="preserve">Four Pillars – </w:t>
-      </w:r>
-      <w:r>
-        <w:rPr>
-          <w:rFonts w:ascii="Arial" w:hAnsi="Arial" w:cs="Arial"/>
-          <w:sz w:val="22"/>
-          <w:szCs w:val="22"/>
-        </w:rPr>
-        <w:t>Polymorphism</w:t>
+        <w:t>Four Pillars – Inheritance</w:t>
+      </w:r>
+    </w:p>
+    <w:p>
+      <w:pPr>
+        <w:widowControl/>
+        <w:numPr>
+          <w:ilvl w:val="0"/>
+          <w:numId w:val="2"/>
+        </w:numPr>
+        <w:autoSpaceDE/>
+        <w:autoSpaceDN/>
+        <w:adjustRightInd/>
+        <w:spacing w:before="100" w:beforeAutospacing="1"/>
+        <w:rPr>
+          <w:rFonts w:ascii="Arial" w:hAnsi="Arial" w:cs="Arial"/>
+          <w:sz w:val="22"/>
+          <w:szCs w:val="22"/>
+        </w:rPr>
+      </w:pPr>
+      <w:r>
+        <w:rPr>
+          <w:rFonts w:ascii="Arial" w:hAnsi="Arial" w:cs="Arial"/>
+          <w:sz w:val="22"/>
+          <w:szCs w:val="22"/>
+        </w:rPr>
+        <w:t>Four Pillars – Abstraction</w:t>
+      </w:r>
+    </w:p>
+    <w:p>
+      <w:pPr>
+        <w:widowControl/>
+        <w:numPr>
+          <w:ilvl w:val="0"/>
+          <w:numId w:val="2"/>
+        </w:numPr>
+        <w:autoSpaceDE/>
+        <w:autoSpaceDN/>
+        <w:adjustRightInd/>
+        <w:spacing w:before="100" w:beforeAutospacing="1"/>
+        <w:rPr>
+          <w:rFonts w:ascii="Arial" w:hAnsi="Arial" w:cs="Arial"/>
+          <w:sz w:val="22"/>
+          <w:szCs w:val="22"/>
+        </w:rPr>
+      </w:pPr>
+      <w:r>
+        <w:rPr>
+          <w:rFonts w:ascii="Arial" w:hAnsi="Arial" w:cs="Arial"/>
+          <w:sz w:val="22"/>
+          <w:szCs w:val="22"/>
+        </w:rPr>
+        <w:t>Four Pillars – Polymorphism</w:t>
       </w:r>
     </w:p>
     <w:p>
@@ -7089,40 +7162,60 @@
         </w:rPr>
         <w:t xml:space="preserve">Role of the </w:t>
       </w:r>
-      <w:r>
-        <w:rPr>
-          <w:rFonts w:ascii="Arial" w:hAnsi="Arial" w:cs="Arial"/>
-          <w:sz w:val="22"/>
-          <w:szCs w:val="22"/>
-        </w:rPr>
-        <w:t>finally block</w:t>
-      </w:r>
-    </w:p>
-    <w:p>
-      <w:pPr>
-        <w:widowControl/>
-        <w:numPr>
-          <w:ilvl w:val="0"/>
-          <w:numId w:val="2"/>
-        </w:numPr>
-        <w:autoSpaceDE/>
-        <w:autoSpaceDN/>
-        <w:adjustRightInd/>
-        <w:spacing w:before="100" w:beforeAutospacing="1"/>
-        <w:rPr>
-          <w:rFonts w:ascii="Arial" w:hAnsi="Arial" w:cs="Arial"/>
-          <w:sz w:val="22"/>
-          <w:szCs w:val="22"/>
-        </w:rPr>
-      </w:pPr>
-      <w:r>
-        <w:rPr>
-          <w:rFonts w:ascii="Arial" w:hAnsi="Arial" w:cs="Arial"/>
-          <w:sz w:val="22"/>
-          <w:szCs w:val="22"/>
-        </w:rPr>
-        <w:t>Order of execution</w:t>
-      </w:r>
+      <w:proofErr w:type="gramStart"/>
+      <w:r>
+        <w:rPr>
+          <w:rFonts w:ascii="Arial" w:hAnsi="Arial" w:cs="Arial"/>
+          <w:sz w:val="22"/>
+          <w:szCs w:val="22"/>
+        </w:rPr>
+        <w:t>finally</w:t>
+      </w:r>
+      <w:proofErr w:type="gramEnd"/>
+      <w:r>
+        <w:rPr>
+          <w:rFonts w:ascii="Arial" w:hAnsi="Arial" w:cs="Arial"/>
+          <w:sz w:val="22"/>
+          <w:szCs w:val="22"/>
+        </w:rPr>
+        <w:t xml:space="preserve"> block</w:t>
+      </w:r>
+    </w:p>
+    <w:p>
+      <w:pPr>
+        <w:widowControl/>
+        <w:numPr>
+          <w:ilvl w:val="0"/>
+          <w:numId w:val="2"/>
+        </w:numPr>
+        <w:autoSpaceDE/>
+        <w:autoSpaceDN/>
+        <w:adjustRightInd/>
+        <w:spacing w:before="100" w:beforeAutospacing="1"/>
+        <w:rPr>
+          <w:rFonts w:ascii="Arial" w:hAnsi="Arial" w:cs="Arial"/>
+          <w:sz w:val="22"/>
+          <w:szCs w:val="22"/>
+        </w:rPr>
+      </w:pPr>
+      <w:r>
+        <w:rPr>
+          <w:rFonts w:ascii="Arial" w:hAnsi="Arial" w:cs="Arial"/>
+          <w:sz w:val="22"/>
+          <w:szCs w:val="22"/>
+        </w:rPr>
+        <w:t xml:space="preserve">Order of </w:t>
+      </w:r>
+      <w:proofErr w:type="gramStart"/>
+      <w:r>
+        <w:rPr>
+          <w:rFonts w:ascii="Arial" w:hAnsi="Arial" w:cs="Arial"/>
+          <w:sz w:val="22"/>
+          <w:szCs w:val="22"/>
+        </w:rPr>
+        <w:t>execution</w:t>
+      </w:r>
+      <w:proofErr w:type="gramEnd"/>
     </w:p>
     <w:p>
       <w:pPr>
@@ -7205,15 +7298,7 @@
           <w:sz w:val="22"/>
           <w:szCs w:val="22"/>
         </w:rPr>
-        <w:t xml:space="preserve"> – part </w:t>
-      </w:r>
-      <w:r>
-        <w:rPr>
-          <w:rFonts w:ascii="Arial" w:hAnsi="Arial" w:cs="Arial"/>
-          <w:sz w:val="22"/>
-          <w:szCs w:val="22"/>
-        </w:rPr>
-        <w:t>2</w:t>
+        <w:t xml:space="preserve"> – part 2</w:t>
       </w:r>
     </w:p>
     <w:p>
@@ -7515,7 +7600,25 @@
           <w:sz w:val="22"/>
           <w:szCs w:val="22"/>
         </w:rPr>
-        <w:t>What are the different types of Test?</w:t>
+        <w:t xml:space="preserve">What are the different types of </w:t>
+      </w:r>
+      <w:proofErr w:type="gramStart"/>
+      <w:r>
+        <w:rPr>
+          <w:rFonts w:ascii="Arial" w:hAnsi="Arial" w:cs="Arial"/>
+          <w:sz w:val="22"/>
+          <w:szCs w:val="22"/>
+        </w:rPr>
+        <w:t>Test</w:t>
+      </w:r>
+      <w:proofErr w:type="gramEnd"/>
+      <w:r>
+        <w:rPr>
+          <w:rFonts w:ascii="Arial" w:hAnsi="Arial" w:cs="Arial"/>
+          <w:sz w:val="22"/>
+          <w:szCs w:val="22"/>
+        </w:rPr>
+        <w:t>?</w:t>
       </w:r>
     </w:p>
     <w:p>
@@ -7703,15 +7806,7 @@
           <w:sz w:val="22"/>
           <w:szCs w:val="22"/>
         </w:rPr>
-        <w:t xml:space="preserve">Docstrings – for </w:t>
-      </w:r>
-      <w:r>
-        <w:rPr>
-          <w:rFonts w:ascii="Arial" w:hAnsi="Arial" w:cs="Arial"/>
-          <w:sz w:val="22"/>
-          <w:szCs w:val="22"/>
-        </w:rPr>
-        <w:t>Automated Testing</w:t>
+        <w:t>Docstrings – for Automated Testing</w:t>
       </w:r>
     </w:p>
     <w:p>
@@ -7876,49 +7971,33 @@
           <w:sz w:val="22"/>
           <w:szCs w:val="22"/>
         </w:rPr>
-        <w:t xml:space="preserve">Unit Testing – Test </w:t>
-      </w:r>
-      <w:r>
-        <w:rPr>
-          <w:rFonts w:ascii="Arial" w:hAnsi="Arial" w:cs="Arial"/>
-          <w:sz w:val="22"/>
-          <w:szCs w:val="22"/>
-        </w:rPr>
-        <w:t>Runners</w:t>
-      </w:r>
-    </w:p>
-    <w:p>
-      <w:pPr>
-        <w:widowControl/>
-        <w:numPr>
-          <w:ilvl w:val="0"/>
-          <w:numId w:val="2"/>
-        </w:numPr>
-        <w:autoSpaceDE/>
-        <w:autoSpaceDN/>
-        <w:adjustRightInd/>
-        <w:spacing w:before="100" w:beforeAutospacing="1"/>
-        <w:rPr>
-          <w:rFonts w:ascii="Arial" w:hAnsi="Arial" w:cs="Arial"/>
-          <w:sz w:val="22"/>
-          <w:szCs w:val="22"/>
-        </w:rPr>
-      </w:pPr>
-      <w:r>
-        <w:rPr>
-          <w:rFonts w:ascii="Arial" w:hAnsi="Arial" w:cs="Arial"/>
-          <w:sz w:val="22"/>
-          <w:szCs w:val="22"/>
-        </w:rPr>
         <w:t>Unit Testing – Test Runners</w:t>
       </w:r>
-      <w:r>
-        <w:rPr>
-          <w:rFonts w:ascii="Arial" w:hAnsi="Arial" w:cs="Arial"/>
-          <w:sz w:val="22"/>
-          <w:szCs w:val="22"/>
-        </w:rPr>
-        <w:t xml:space="preserve"> and Assertions</w:t>
+    </w:p>
+    <w:p>
+      <w:pPr>
+        <w:widowControl/>
+        <w:numPr>
+          <w:ilvl w:val="0"/>
+          <w:numId w:val="2"/>
+        </w:numPr>
+        <w:autoSpaceDE/>
+        <w:autoSpaceDN/>
+        <w:adjustRightInd/>
+        <w:spacing w:before="100" w:beforeAutospacing="1"/>
+        <w:rPr>
+          <w:rFonts w:ascii="Arial" w:hAnsi="Arial" w:cs="Arial"/>
+          <w:sz w:val="22"/>
+          <w:szCs w:val="22"/>
+        </w:rPr>
+      </w:pPr>
+      <w:r>
+        <w:rPr>
+          <w:rFonts w:ascii="Arial" w:hAnsi="Arial" w:cs="Arial"/>
+          <w:sz w:val="22"/>
+          <w:szCs w:val="22"/>
+        </w:rPr>
+        <w:t>Unit Testing – Test Runners and Assertions</w:t>
       </w:r>
     </w:p>
     <w:p>
@@ -7970,15 +8049,7 @@
           <w:sz w:val="22"/>
           <w:szCs w:val="22"/>
         </w:rPr>
-        <w:t>Test Scripts – Location and Executi</w:t>
-      </w:r>
-      <w:r>
-        <w:rPr>
-          <w:rFonts w:ascii="Arial" w:hAnsi="Arial" w:cs="Arial"/>
-          <w:sz w:val="22"/>
-          <w:szCs w:val="22"/>
-        </w:rPr>
-        <w:t xml:space="preserve">ng from </w:t>
+        <w:t xml:space="preserve">Test Scripts – Location and Executing from </w:t>
       </w:r>
       <w:proofErr w:type="spellStart"/>
       <w:r>
@@ -8142,6 +8213,720 @@
         </w:rPr>
         <w:t> </w:t>
       </w:r>
+    </w:p>
+    <w:p>
+      <w:pPr>
+        <w:pStyle w:val="Heading3"/>
+        <w:spacing w:after="0"/>
+        <w:rPr>
+          <w:sz w:val="22"/>
+          <w:szCs w:val="22"/>
+        </w:rPr>
+      </w:pPr>
+      <w:r>
+        <w:rPr>
+          <w:sz w:val="22"/>
+          <w:szCs w:val="22"/>
+        </w:rPr>
+        <w:t>Appendix</w:t>
+      </w:r>
+      <w:r>
+        <w:rPr>
+          <w:sz w:val="22"/>
+          <w:szCs w:val="22"/>
+        </w:rPr>
+        <w:t xml:space="preserve"> </w:t>
+      </w:r>
+      <w:r>
+        <w:rPr>
+          <w:sz w:val="22"/>
+          <w:szCs w:val="22"/>
+        </w:rPr>
+        <w:t>03</w:t>
+      </w:r>
+      <w:r>
+        <w:rPr>
+          <w:sz w:val="22"/>
+          <w:szCs w:val="22"/>
+        </w:rPr>
+        <w:t xml:space="preserve">: </w:t>
+      </w:r>
+      <w:r>
+        <w:rPr>
+          <w:sz w:val="22"/>
+          <w:szCs w:val="22"/>
+        </w:rPr>
+        <w:t xml:space="preserve">Multiprocessing and </w:t>
+      </w:r>
+      <w:proofErr w:type="gramStart"/>
+      <w:r>
+        <w:rPr>
+          <w:sz w:val="22"/>
+          <w:szCs w:val="22"/>
+        </w:rPr>
+        <w:t>Multi-threading</w:t>
+      </w:r>
+      <w:proofErr w:type="gramEnd"/>
+    </w:p>
+    <w:p>
+      <w:pPr>
+        <w:widowControl/>
+        <w:numPr>
+          <w:ilvl w:val="0"/>
+          <w:numId w:val="2"/>
+        </w:numPr>
+        <w:autoSpaceDE/>
+        <w:autoSpaceDN/>
+        <w:adjustRightInd/>
+        <w:spacing w:before="100" w:beforeAutospacing="1"/>
+        <w:rPr>
+          <w:rFonts w:ascii="Arial" w:hAnsi="Arial" w:cs="Arial"/>
+          <w:sz w:val="22"/>
+          <w:szCs w:val="22"/>
+        </w:rPr>
+      </w:pPr>
+      <w:bookmarkStart w:id="0" w:name="_Hlk214439224"/>
+      <w:r>
+        <w:rPr>
+          <w:rFonts w:ascii="Arial" w:hAnsi="Arial" w:cs="Arial"/>
+          <w:sz w:val="22"/>
+          <w:szCs w:val="22"/>
+        </w:rPr>
+        <w:t xml:space="preserve">Multiprocessing vs </w:t>
+      </w:r>
+      <w:proofErr w:type="gramStart"/>
+      <w:r>
+        <w:rPr>
+          <w:rFonts w:ascii="Arial" w:hAnsi="Arial" w:cs="Arial"/>
+          <w:sz w:val="22"/>
+          <w:szCs w:val="22"/>
+        </w:rPr>
+        <w:t>Multi-threading</w:t>
+      </w:r>
+      <w:proofErr w:type="gramEnd"/>
+    </w:p>
+    <w:p>
+      <w:pPr>
+        <w:widowControl/>
+        <w:numPr>
+          <w:ilvl w:val="0"/>
+          <w:numId w:val="2"/>
+        </w:numPr>
+        <w:autoSpaceDE/>
+        <w:autoSpaceDN/>
+        <w:adjustRightInd/>
+        <w:spacing w:before="100" w:beforeAutospacing="1"/>
+        <w:rPr>
+          <w:rFonts w:ascii="Arial" w:hAnsi="Arial" w:cs="Arial"/>
+          <w:sz w:val="22"/>
+          <w:szCs w:val="22"/>
+        </w:rPr>
+      </w:pPr>
+      <w:r>
+        <w:rPr>
+          <w:rFonts w:ascii="Arial" w:hAnsi="Arial" w:cs="Arial"/>
+          <w:sz w:val="22"/>
+          <w:szCs w:val="22"/>
+        </w:rPr>
+        <w:t>Multiprocessing</w:t>
+      </w:r>
+    </w:p>
+    <w:p>
+      <w:pPr>
+        <w:widowControl/>
+        <w:numPr>
+          <w:ilvl w:val="0"/>
+          <w:numId w:val="2"/>
+        </w:numPr>
+        <w:autoSpaceDE/>
+        <w:autoSpaceDN/>
+        <w:adjustRightInd/>
+        <w:spacing w:before="100" w:beforeAutospacing="1"/>
+        <w:rPr>
+          <w:rFonts w:ascii="Arial" w:hAnsi="Arial" w:cs="Arial"/>
+          <w:sz w:val="22"/>
+          <w:szCs w:val="22"/>
+        </w:rPr>
+      </w:pPr>
+      <w:r>
+        <w:rPr>
+          <w:rFonts w:ascii="Arial" w:hAnsi="Arial" w:cs="Arial"/>
+          <w:sz w:val="22"/>
+          <w:szCs w:val="22"/>
+        </w:rPr>
+        <w:t>Getting Started</w:t>
+      </w:r>
+    </w:p>
+    <w:p>
+      <w:pPr>
+        <w:widowControl/>
+        <w:numPr>
+          <w:ilvl w:val="0"/>
+          <w:numId w:val="2"/>
+        </w:numPr>
+        <w:autoSpaceDE/>
+        <w:autoSpaceDN/>
+        <w:adjustRightInd/>
+        <w:spacing w:before="100" w:beforeAutospacing="1"/>
+        <w:rPr>
+          <w:rFonts w:ascii="Arial" w:hAnsi="Arial" w:cs="Arial"/>
+          <w:sz w:val="22"/>
+          <w:szCs w:val="22"/>
+        </w:rPr>
+      </w:pPr>
+      <w:r>
+        <w:rPr>
+          <w:rFonts w:ascii="Arial" w:hAnsi="Arial" w:cs="Arial"/>
+          <w:sz w:val="22"/>
+          <w:szCs w:val="22"/>
+        </w:rPr>
+        <w:t xml:space="preserve">Multiprocessing </w:t>
+      </w:r>
+      <w:r>
+        <w:rPr>
+          <w:rFonts w:ascii="Arial" w:hAnsi="Arial" w:cs="Arial"/>
+          <w:sz w:val="22"/>
+          <w:szCs w:val="22"/>
+        </w:rPr>
+        <w:t xml:space="preserve">using </w:t>
+      </w:r>
+      <w:proofErr w:type="spellStart"/>
+      <w:r>
+        <w:rPr>
+          <w:rFonts w:ascii="Arial" w:hAnsi="Arial" w:cs="Arial"/>
+          <w:sz w:val="22"/>
+          <w:szCs w:val="22"/>
+        </w:rPr>
+        <w:t>os</w:t>
+      </w:r>
+      <w:proofErr w:type="spellEnd"/>
+    </w:p>
+    <w:p>
+      <w:pPr>
+        <w:widowControl/>
+        <w:numPr>
+          <w:ilvl w:val="0"/>
+          <w:numId w:val="2"/>
+        </w:numPr>
+        <w:autoSpaceDE/>
+        <w:autoSpaceDN/>
+        <w:adjustRightInd/>
+        <w:spacing w:before="100" w:beforeAutospacing="1"/>
+        <w:rPr>
+          <w:rFonts w:ascii="Arial" w:hAnsi="Arial" w:cs="Arial"/>
+          <w:sz w:val="22"/>
+          <w:szCs w:val="22"/>
+        </w:rPr>
+      </w:pPr>
+      <w:r>
+        <w:rPr>
+          <w:rFonts w:ascii="Arial" w:hAnsi="Arial" w:cs="Arial"/>
+          <w:sz w:val="22"/>
+          <w:szCs w:val="22"/>
+        </w:rPr>
+        <w:t>Exampl</w:t>
+      </w:r>
+      <w:r>
+        <w:rPr>
+          <w:rFonts w:ascii="Arial" w:hAnsi="Arial" w:cs="Arial"/>
+          <w:sz w:val="22"/>
+          <w:szCs w:val="22"/>
+        </w:rPr>
+        <w:t xml:space="preserve">es using </w:t>
+      </w:r>
+      <w:proofErr w:type="spellStart"/>
+      <w:r>
+        <w:rPr>
+          <w:rFonts w:ascii="Arial" w:hAnsi="Arial" w:cs="Arial"/>
+          <w:sz w:val="22"/>
+          <w:szCs w:val="22"/>
+        </w:rPr>
+        <w:t>os</w:t>
+      </w:r>
+      <w:proofErr w:type="spellEnd"/>
+    </w:p>
+    <w:p>
+      <w:pPr>
+        <w:widowControl/>
+        <w:numPr>
+          <w:ilvl w:val="0"/>
+          <w:numId w:val="2"/>
+        </w:numPr>
+        <w:autoSpaceDE/>
+        <w:autoSpaceDN/>
+        <w:adjustRightInd/>
+        <w:spacing w:before="100" w:beforeAutospacing="1"/>
+        <w:rPr>
+          <w:rFonts w:ascii="Arial" w:hAnsi="Arial" w:cs="Arial"/>
+          <w:sz w:val="22"/>
+          <w:szCs w:val="22"/>
+        </w:rPr>
+      </w:pPr>
+      <w:r>
+        <w:rPr>
+          <w:rFonts w:ascii="Arial" w:hAnsi="Arial" w:cs="Arial"/>
+          <w:sz w:val="22"/>
+          <w:szCs w:val="22"/>
+        </w:rPr>
+        <w:t xml:space="preserve">Multiprocessing using </w:t>
+      </w:r>
+      <w:proofErr w:type="spellStart"/>
+      <w:r>
+        <w:rPr>
+          <w:rFonts w:ascii="Arial" w:hAnsi="Arial" w:cs="Arial"/>
+          <w:sz w:val="22"/>
+          <w:szCs w:val="22"/>
+        </w:rPr>
+        <w:t>os</w:t>
+      </w:r>
+      <w:proofErr w:type="spellEnd"/>
+    </w:p>
+    <w:p>
+      <w:pPr>
+        <w:widowControl/>
+        <w:numPr>
+          <w:ilvl w:val="0"/>
+          <w:numId w:val="2"/>
+        </w:numPr>
+        <w:autoSpaceDE/>
+        <w:autoSpaceDN/>
+        <w:adjustRightInd/>
+        <w:spacing w:before="100" w:beforeAutospacing="1"/>
+        <w:rPr>
+          <w:rFonts w:ascii="Arial" w:hAnsi="Arial" w:cs="Arial"/>
+          <w:sz w:val="22"/>
+          <w:szCs w:val="22"/>
+        </w:rPr>
+      </w:pPr>
+      <w:r>
+        <w:rPr>
+          <w:rFonts w:ascii="Arial" w:hAnsi="Arial" w:cs="Arial"/>
+          <w:sz w:val="22"/>
+          <w:szCs w:val="22"/>
+        </w:rPr>
+        <w:t xml:space="preserve">Using </w:t>
+      </w:r>
+      <w:proofErr w:type="spellStart"/>
+      <w:proofErr w:type="gramStart"/>
+      <w:r>
+        <w:rPr>
+          <w:rFonts w:ascii="Arial" w:hAnsi="Arial" w:cs="Arial"/>
+          <w:sz w:val="22"/>
+          <w:szCs w:val="22"/>
+        </w:rPr>
+        <w:t>subprocess.run</w:t>
+      </w:r>
+      <w:proofErr w:type="spellEnd"/>
+      <w:r>
+        <w:rPr>
+          <w:rFonts w:ascii="Arial" w:hAnsi="Arial" w:cs="Arial"/>
+          <w:sz w:val="22"/>
+          <w:szCs w:val="22"/>
+        </w:rPr>
+        <w:t>(</w:t>
+      </w:r>
+      <w:proofErr w:type="gramEnd"/>
+      <w:r>
+        <w:rPr>
+          <w:rFonts w:ascii="Arial" w:hAnsi="Arial" w:cs="Arial"/>
+          <w:sz w:val="22"/>
+          <w:szCs w:val="22"/>
+        </w:rPr>
+        <w:t>)</w:t>
+      </w:r>
+    </w:p>
+    <w:p>
+      <w:pPr>
+        <w:widowControl/>
+        <w:numPr>
+          <w:ilvl w:val="0"/>
+          <w:numId w:val="2"/>
+        </w:numPr>
+        <w:autoSpaceDE/>
+        <w:autoSpaceDN/>
+        <w:adjustRightInd/>
+        <w:spacing w:before="100" w:beforeAutospacing="1"/>
+        <w:rPr>
+          <w:rFonts w:ascii="Arial" w:hAnsi="Arial" w:cs="Arial"/>
+          <w:sz w:val="22"/>
+          <w:szCs w:val="22"/>
+        </w:rPr>
+      </w:pPr>
+      <w:r>
+        <w:rPr>
+          <w:rFonts w:ascii="Arial" w:hAnsi="Arial" w:cs="Arial"/>
+          <w:sz w:val="22"/>
+          <w:szCs w:val="22"/>
+        </w:rPr>
+        <w:t>Example – Running a basic subprocess</w:t>
+      </w:r>
+    </w:p>
+    <w:p>
+      <w:pPr>
+        <w:widowControl/>
+        <w:numPr>
+          <w:ilvl w:val="0"/>
+          <w:numId w:val="2"/>
+        </w:numPr>
+        <w:autoSpaceDE/>
+        <w:autoSpaceDN/>
+        <w:adjustRightInd/>
+        <w:spacing w:before="100" w:beforeAutospacing="1"/>
+        <w:rPr>
+          <w:rFonts w:ascii="Arial" w:hAnsi="Arial" w:cs="Arial"/>
+          <w:sz w:val="22"/>
+          <w:szCs w:val="22"/>
+        </w:rPr>
+      </w:pPr>
+      <w:r>
+        <w:rPr>
+          <w:rFonts w:ascii="Arial" w:hAnsi="Arial" w:cs="Arial"/>
+          <w:sz w:val="22"/>
+          <w:szCs w:val="22"/>
+        </w:rPr>
+        <w:t>Example – Capturing the Output</w:t>
+      </w:r>
+    </w:p>
+    <w:p>
+      <w:pPr>
+        <w:widowControl/>
+        <w:numPr>
+          <w:ilvl w:val="0"/>
+          <w:numId w:val="2"/>
+        </w:numPr>
+        <w:autoSpaceDE/>
+        <w:autoSpaceDN/>
+        <w:adjustRightInd/>
+        <w:spacing w:before="100" w:beforeAutospacing="1"/>
+        <w:rPr>
+          <w:rFonts w:ascii="Arial" w:hAnsi="Arial" w:cs="Arial"/>
+          <w:sz w:val="22"/>
+          <w:szCs w:val="22"/>
+        </w:rPr>
+      </w:pPr>
+      <w:r>
+        <w:rPr>
+          <w:rFonts w:ascii="Arial" w:hAnsi="Arial" w:cs="Arial"/>
+          <w:sz w:val="22"/>
+          <w:szCs w:val="22"/>
+        </w:rPr>
+        <w:t>Example – Passing Data to stdin</w:t>
+      </w:r>
+    </w:p>
+    <w:p>
+      <w:pPr>
+        <w:widowControl/>
+        <w:numPr>
+          <w:ilvl w:val="0"/>
+          <w:numId w:val="2"/>
+        </w:numPr>
+        <w:autoSpaceDE/>
+        <w:autoSpaceDN/>
+        <w:adjustRightInd/>
+        <w:spacing w:before="100" w:beforeAutospacing="1"/>
+        <w:rPr>
+          <w:rFonts w:ascii="Arial" w:hAnsi="Arial" w:cs="Arial"/>
+          <w:sz w:val="22"/>
+          <w:szCs w:val="22"/>
+        </w:rPr>
+      </w:pPr>
+      <w:r>
+        <w:rPr>
+          <w:rFonts w:ascii="Arial" w:hAnsi="Arial" w:cs="Arial"/>
+          <w:sz w:val="22"/>
+          <w:szCs w:val="22"/>
+        </w:rPr>
+        <w:t xml:space="preserve">The </w:t>
+      </w:r>
+      <w:proofErr w:type="spellStart"/>
+      <w:proofErr w:type="gramStart"/>
+      <w:r>
+        <w:rPr>
+          <w:rFonts w:ascii="Arial" w:hAnsi="Arial" w:cs="Arial"/>
+          <w:sz w:val="22"/>
+          <w:szCs w:val="22"/>
+        </w:rPr>
+        <w:t>subprocess.Popen</w:t>
+      </w:r>
+      <w:proofErr w:type="spellEnd"/>
+      <w:proofErr w:type="gramEnd"/>
+      <w:r>
+        <w:rPr>
+          <w:rFonts w:ascii="Arial" w:hAnsi="Arial" w:cs="Arial"/>
+          <w:sz w:val="22"/>
+          <w:szCs w:val="22"/>
+        </w:rPr>
+        <w:t xml:space="preserve"> class parameters</w:t>
+      </w:r>
+    </w:p>
+    <w:p>
+      <w:pPr>
+        <w:widowControl/>
+        <w:numPr>
+          <w:ilvl w:val="0"/>
+          <w:numId w:val="2"/>
+        </w:numPr>
+        <w:autoSpaceDE/>
+        <w:autoSpaceDN/>
+        <w:adjustRightInd/>
+        <w:spacing w:before="100" w:beforeAutospacing="1"/>
+        <w:rPr>
+          <w:rFonts w:ascii="Arial" w:hAnsi="Arial" w:cs="Arial"/>
+          <w:sz w:val="22"/>
+          <w:szCs w:val="22"/>
+        </w:rPr>
+      </w:pPr>
+      <w:r>
+        <w:rPr>
+          <w:rFonts w:ascii="Arial" w:hAnsi="Arial" w:cs="Arial"/>
+          <w:sz w:val="22"/>
+          <w:szCs w:val="22"/>
+        </w:rPr>
+        <w:t>Multi-threading – the Basics</w:t>
+      </w:r>
+    </w:p>
+    <w:p>
+      <w:pPr>
+        <w:widowControl/>
+        <w:numPr>
+          <w:ilvl w:val="0"/>
+          <w:numId w:val="2"/>
+        </w:numPr>
+        <w:autoSpaceDE/>
+        <w:autoSpaceDN/>
+        <w:adjustRightInd/>
+        <w:spacing w:before="100" w:beforeAutospacing="1"/>
+        <w:rPr>
+          <w:rFonts w:ascii="Arial" w:hAnsi="Arial" w:cs="Arial"/>
+          <w:sz w:val="22"/>
+          <w:szCs w:val="22"/>
+        </w:rPr>
+      </w:pPr>
+      <w:r>
+        <w:rPr>
+          <w:rFonts w:ascii="Arial" w:hAnsi="Arial" w:cs="Arial"/>
+          <w:sz w:val="22"/>
+          <w:szCs w:val="22"/>
+        </w:rPr>
+        <w:t>Example using the threading module</w:t>
+      </w:r>
+    </w:p>
+    <w:p>
+      <w:pPr>
+        <w:widowControl/>
+        <w:numPr>
+          <w:ilvl w:val="0"/>
+          <w:numId w:val="2"/>
+        </w:numPr>
+        <w:autoSpaceDE/>
+        <w:autoSpaceDN/>
+        <w:adjustRightInd/>
+        <w:spacing w:before="100" w:beforeAutospacing="1"/>
+        <w:rPr>
+          <w:rFonts w:ascii="Arial" w:hAnsi="Arial" w:cs="Arial"/>
+          <w:sz w:val="22"/>
+          <w:szCs w:val="22"/>
+        </w:rPr>
+      </w:pPr>
+      <w:proofErr w:type="spellStart"/>
+      <w:r>
+        <w:rPr>
+          <w:rFonts w:ascii="Arial" w:hAnsi="Arial" w:cs="Arial"/>
+          <w:sz w:val="22"/>
+          <w:szCs w:val="22"/>
+        </w:rPr>
+        <w:t>Synchronisation</w:t>
+      </w:r>
+      <w:proofErr w:type="spellEnd"/>
+      <w:r>
+        <w:rPr>
+          <w:rFonts w:ascii="Arial" w:hAnsi="Arial" w:cs="Arial"/>
+          <w:sz w:val="22"/>
+          <w:szCs w:val="22"/>
+        </w:rPr>
+        <w:t xml:space="preserve"> objects in threading</w:t>
+      </w:r>
+    </w:p>
+    <w:p>
+      <w:pPr>
+        <w:widowControl/>
+        <w:numPr>
+          <w:ilvl w:val="0"/>
+          <w:numId w:val="2"/>
+        </w:numPr>
+        <w:autoSpaceDE/>
+        <w:autoSpaceDN/>
+        <w:adjustRightInd/>
+        <w:spacing w:before="100" w:beforeAutospacing="1"/>
+        <w:rPr>
+          <w:rFonts w:ascii="Arial" w:hAnsi="Arial" w:cs="Arial"/>
+          <w:sz w:val="22"/>
+          <w:szCs w:val="22"/>
+        </w:rPr>
+      </w:pPr>
+      <w:proofErr w:type="gramStart"/>
+      <w:r>
+        <w:rPr>
+          <w:rFonts w:ascii="Arial" w:hAnsi="Arial" w:cs="Arial"/>
+          <w:sz w:val="22"/>
+          <w:szCs w:val="22"/>
+        </w:rPr>
+        <w:t>Example</w:t>
+      </w:r>
+      <w:proofErr w:type="gramEnd"/>
+      <w:r>
+        <w:rPr>
+          <w:rFonts w:ascii="Arial" w:hAnsi="Arial" w:cs="Arial"/>
+          <w:sz w:val="22"/>
+          <w:szCs w:val="22"/>
+        </w:rPr>
+        <w:t xml:space="preserve"> using Threading Locks</w:t>
+      </w:r>
+    </w:p>
+    <w:p>
+      <w:pPr>
+        <w:widowControl/>
+        <w:numPr>
+          <w:ilvl w:val="0"/>
+          <w:numId w:val="2"/>
+        </w:numPr>
+        <w:autoSpaceDE/>
+        <w:autoSpaceDN/>
+        <w:adjustRightInd/>
+        <w:spacing w:before="100" w:beforeAutospacing="1"/>
+        <w:rPr>
+          <w:rFonts w:ascii="Arial" w:hAnsi="Arial" w:cs="Arial"/>
+          <w:sz w:val="22"/>
+          <w:szCs w:val="22"/>
+        </w:rPr>
+      </w:pPr>
+      <w:r>
+        <w:rPr>
+          <w:rFonts w:ascii="Arial" w:hAnsi="Arial" w:cs="Arial"/>
+          <w:sz w:val="22"/>
+          <w:szCs w:val="22"/>
+        </w:rPr>
+        <w:t>Global Interpreter Lock – GIL</w:t>
+      </w:r>
+    </w:p>
+    <w:p>
+      <w:pPr>
+        <w:widowControl/>
+        <w:numPr>
+          <w:ilvl w:val="0"/>
+          <w:numId w:val="2"/>
+        </w:numPr>
+        <w:autoSpaceDE/>
+        <w:autoSpaceDN/>
+        <w:adjustRightInd/>
+        <w:spacing w:before="100" w:beforeAutospacing="1"/>
+        <w:rPr>
+          <w:rFonts w:ascii="Arial" w:hAnsi="Arial" w:cs="Arial"/>
+          <w:sz w:val="22"/>
+          <w:szCs w:val="22"/>
+        </w:rPr>
+      </w:pPr>
+      <w:r>
+        <w:rPr>
+          <w:rFonts w:ascii="Arial" w:hAnsi="Arial" w:cs="Arial"/>
+          <w:sz w:val="22"/>
+          <w:szCs w:val="22"/>
+        </w:rPr>
+        <w:t>Using the multiprocessing module</w:t>
+      </w:r>
+    </w:p>
+    <w:p>
+      <w:pPr>
+        <w:widowControl/>
+        <w:numPr>
+          <w:ilvl w:val="0"/>
+          <w:numId w:val="2"/>
+        </w:numPr>
+        <w:autoSpaceDE/>
+        <w:autoSpaceDN/>
+        <w:adjustRightInd/>
+        <w:spacing w:before="100" w:beforeAutospacing="1"/>
+        <w:rPr>
+          <w:rFonts w:ascii="Arial" w:hAnsi="Arial" w:cs="Arial"/>
+          <w:sz w:val="22"/>
+          <w:szCs w:val="22"/>
+        </w:rPr>
+      </w:pPr>
+      <w:r>
+        <w:rPr>
+          <w:rFonts w:ascii="Arial" w:hAnsi="Arial" w:cs="Arial"/>
+          <w:sz w:val="22"/>
+          <w:szCs w:val="22"/>
+        </w:rPr>
+        <w:t>Queue Objects</w:t>
+      </w:r>
+    </w:p>
+    <w:p>
+      <w:pPr>
+        <w:widowControl/>
+        <w:numPr>
+          <w:ilvl w:val="0"/>
+          <w:numId w:val="2"/>
+        </w:numPr>
+        <w:autoSpaceDE/>
+        <w:autoSpaceDN/>
+        <w:adjustRightInd/>
+        <w:spacing w:before="100" w:beforeAutospacing="1"/>
+        <w:rPr>
+          <w:rFonts w:ascii="Arial" w:hAnsi="Arial" w:cs="Arial"/>
+          <w:sz w:val="22"/>
+          <w:szCs w:val="22"/>
+        </w:rPr>
+      </w:pPr>
+      <w:r>
+        <w:rPr>
+          <w:rFonts w:ascii="Arial" w:hAnsi="Arial" w:cs="Arial"/>
+          <w:sz w:val="22"/>
+          <w:szCs w:val="22"/>
+        </w:rPr>
+        <w:t xml:space="preserve">Post Summary – An Intro to </w:t>
+      </w:r>
+      <w:proofErr w:type="spellStart"/>
+      <w:r>
+        <w:rPr>
+          <w:rFonts w:ascii="Arial" w:hAnsi="Arial" w:cs="Arial"/>
+          <w:sz w:val="22"/>
+          <w:szCs w:val="22"/>
+        </w:rPr>
+        <w:t>Asyncio</w:t>
+      </w:r>
+      <w:proofErr w:type="spellEnd"/>
+    </w:p>
+    <w:bookmarkEnd w:id="0"/>
+    <w:p>
+      <w:pPr>
+        <w:spacing w:line="276" w:lineRule="auto"/>
+        <w:rPr>
+          <w:rFonts w:ascii="Arial" w:hAnsi="Arial" w:cs="Arial"/>
+          <w:sz w:val="22"/>
+          <w:szCs w:val="22"/>
+        </w:rPr>
+      </w:pPr>
+    </w:p>
+    <w:p>
+      <w:pPr>
+        <w:spacing w:line="276" w:lineRule="auto"/>
+        <w:rPr>
+          <w:rFonts w:ascii="Arial" w:hAnsi="Arial" w:cs="Arial"/>
+          <w:sz w:val="22"/>
+          <w:szCs w:val="22"/>
+        </w:rPr>
+      </w:pPr>
+    </w:p>
+    <w:p>
+      <w:pPr>
+        <w:spacing w:line="276" w:lineRule="auto"/>
+        <w:rPr>
+          <w:rFonts w:ascii="Arial" w:hAnsi="Arial" w:cs="Arial"/>
+          <w:sz w:val="22"/>
+          <w:szCs w:val="22"/>
+        </w:rPr>
+      </w:pPr>
     </w:p>
     <w:p>
       <w:pPr>
@@ -8159,7 +8944,25 @@
           <w:sz w:val="22"/>
           <w:szCs w:val="22"/>
         </w:rPr>
-        <w:t>QA reserves the right to improve the specification and format of its courses for the benefit of its customers without notice to the customer.</w:t>
+        <w:t xml:space="preserve">QA reserves the right to improve the specification and format of its courses for the benefit of its customers </w:t>
+      </w:r>
+      <w:proofErr w:type="gramStart"/>
+      <w:r>
+        <w:rPr>
+          <w:rFonts w:ascii="Arial" w:hAnsi="Arial" w:cs="Arial"/>
+          <w:sz w:val="22"/>
+          <w:szCs w:val="22"/>
+        </w:rPr>
+        <w:t>without</w:t>
+      </w:r>
+      <w:proofErr w:type="gramEnd"/>
+      <w:r>
+        <w:rPr>
+          <w:rFonts w:ascii="Arial" w:hAnsi="Arial" w:cs="Arial"/>
+          <w:sz w:val="22"/>
+          <w:szCs w:val="22"/>
+        </w:rPr>
+        <w:t xml:space="preserve"> notice to the customer.</w:t>
       </w:r>
       <w:r>
         <w:rPr>
@@ -9790,6 +10593,21 @@
 </file>
 
 <file path=customXml/item1.xml><?xml version="1.0" encoding="utf-8"?>
+<?mso-contentType ?>
+<FormTemplates xmlns="http://schemas.microsoft.com/sharepoint/v3/contenttype/forms">
+  <Display>DocumentLibraryForm</Display>
+  <Edit>DocumentLibraryForm</Edit>
+  <New>DocumentLibraryForm</New>
+</FormTemplates>
+</file>
+
+<file path=customXml/item2.xml><?xml version="1.0" encoding="utf-8"?>
+<p:properties xmlns:p="http://schemas.microsoft.com/office/2006/metadata/properties" xmlns:xsi="http://www.w3.org/2001/XMLSchema-instance" xmlns:pc="http://schemas.microsoft.com/office/infopath/2007/PartnerControls">
+  <documentManagement/>
+</p:properties>
+</file>
+
+<file path=customXml/item3.xml><?xml version="1.0" encoding="utf-8"?>
 <ct:contentTypeSchema xmlns:ct="http://schemas.microsoft.com/office/2006/metadata/contentType" xmlns:ma="http://schemas.microsoft.com/office/2006/metadata/properties/metaAttributes" ct:_="" ma:_="" ma:contentTypeName="Document" ma:contentTypeID="0x0101005887A65B979AB34BA89C213ABB051ADE" ma:contentTypeVersion="13" ma:contentTypeDescription="Create a new document." ma:contentTypeScope="" ma:versionID="17f4625ec0b5ee2f091b8da15c267a76">
   <xsd:schema xmlns:xsd="http://www.w3.org/2001/XMLSchema" xmlns:xs="http://www.w3.org/2001/XMLSchema" xmlns:p="http://schemas.microsoft.com/office/2006/metadata/properties" xmlns:ns2="3cd1066a-245b-4400-ad94-398f95c475c9" xmlns:ns3="9d579490-102d-4bf3-8643-974e67683526" targetNamespace="http://schemas.microsoft.com/office/2006/metadata/properties" ma:root="true" ma:fieldsID="5379349c0f1ffc6b5f8ef1afda789c3f" ns2:_="" ns3:_="">
     <xsd:import namespace="3cd1066a-245b-4400-ad94-398f95c475c9"/>
@@ -10010,22 +10828,24 @@
 </ct:contentTypeSchema>
 </file>
 
-<file path=customXml/item2.xml><?xml version="1.0" encoding="utf-8"?>
-<p:properties xmlns:p="http://schemas.microsoft.com/office/2006/metadata/properties" xmlns:xsi="http://www.w3.org/2001/XMLSchema-instance" xmlns:pc="http://schemas.microsoft.com/office/infopath/2007/PartnerControls">
-  <documentManagement/>
-</p:properties>
+<file path=customXml/itemProps1.xml><?xml version="1.0" encoding="utf-8"?>
+<ds:datastoreItem xmlns:ds="http://schemas.openxmlformats.org/officeDocument/2006/customXml" ds:itemID="{60757BCC-5B21-4DDC-9BD0-E2102E70B337}">
+  <ds:schemaRefs>
+    <ds:schemaRef ds:uri="http://schemas.microsoft.com/sharepoint/v3/contenttype/forms"/>
+  </ds:schemaRefs>
+</ds:datastoreItem>
 </file>
 
-<file path=customXml/item3.xml><?xml version="1.0" encoding="utf-8"?>
-<?mso-contentType ?>
-<FormTemplates xmlns="http://schemas.microsoft.com/sharepoint/v3/contenttype/forms">
-  <Display>DocumentLibraryForm</Display>
-  <Edit>DocumentLibraryForm</Edit>
-  <New>DocumentLibraryForm</New>
-</FormTemplates>
+<file path=customXml/itemProps2.xml><?xml version="1.0" encoding="utf-8"?>
+<ds:datastoreItem xmlns:ds="http://schemas.openxmlformats.org/officeDocument/2006/customXml" ds:itemID="{129F4524-2730-4A32-8332-84CF0FCD9F86}">
+  <ds:schemaRefs>
+    <ds:schemaRef ds:uri="http://schemas.microsoft.com/office/2006/metadata/properties"/>
+    <ds:schemaRef ds:uri="http://schemas.microsoft.com/office/infopath/2007/PartnerControls"/>
+  </ds:schemaRefs>
+</ds:datastoreItem>
 </file>
 
-<file path=customXml/itemProps1.xml><?xml version="1.0" encoding="utf-8"?>
+<file path=customXml/itemProps3.xml><?xml version="1.0" encoding="utf-8"?>
 <ds:datastoreItem xmlns:ds="http://schemas.openxmlformats.org/officeDocument/2006/customXml" ds:itemID="{3F682B5B-BE56-4E0B-A0E2-13819A9D1B9A}">
   <ds:schemaRefs>
     <ds:schemaRef ds:uri="http://schemas.microsoft.com/office/2006/metadata/contentType"/>
@@ -10042,21 +10862,4 @@
     <ds:schemaRef ds:uri="http://schemas.microsoft.com/internal/obd"/>
   </ds:schemaRefs>
 </ds:datastoreItem>
-</file>
-
-<file path=customXml/itemProps2.xml><?xml version="1.0" encoding="utf-8"?>
-<ds:datastoreItem xmlns:ds="http://schemas.openxmlformats.org/officeDocument/2006/customXml" ds:itemID="{129F4524-2730-4A32-8332-84CF0FCD9F86}">
-  <ds:schemaRefs>
-    <ds:schemaRef ds:uri="http://schemas.microsoft.com/office/2006/metadata/properties"/>
-    <ds:schemaRef ds:uri="http://schemas.microsoft.com/office/infopath/2007/PartnerControls"/>
-  </ds:schemaRefs>
-</ds:datastoreItem>
-</file>
-
-<file path=customXml/itemProps3.xml><?xml version="1.0" encoding="utf-8"?>
-<ds:datastoreItem xmlns:ds="http://schemas.openxmlformats.org/officeDocument/2006/customXml" ds:itemID="{60757BCC-5B21-4DDC-9BD0-E2102E70B337}">
-  <ds:schemaRefs>
-    <ds:schemaRef ds:uri="http://schemas.microsoft.com/sharepoint/v3/contenttype/forms"/>
-  </ds:schemaRefs>
-</ds:datastoreItem>
 </file>
</xml_diff>